<commit_message>
Updated/fixed timed test logs
</commit_message>
<xml_diff>
--- a/Project1/testing/test-logs/votingSystemRunner/test_422_05_main_06_testIrStairsTime.docx
+++ b/Project1/testing/test-logs/votingSystemRunner/test_422_05_main_06_testIrStairsTime.docx
@@ -164,7 +164,13 @@
               <w:t xml:space="preserve"> </w:t>
             </w:r>
             <w:r>
-              <w:t>3/11/21</w:t>
+              <w:t>3/1</w:t>
+            </w:r>
+            <w:r>
+              <w:t>4</w:t>
+            </w:r>
+            <w:r>
+              <w:t>/21</w:t>
             </w:r>
           </w:p>
         </w:tc>
@@ -293,13 +299,78 @@
               <w:ind w:left="120"/>
             </w:pPr>
             <w:r>
+              <w:t xml:space="preserve">This test only runs if </w:t>
+            </w:r>
+            <w:proofErr w:type="spellStart"/>
+            <w:r>
+              <w:rPr>
+                <w:rFonts w:ascii="Courier New" w:hAnsi="Courier New"/>
+              </w:rPr>
+              <w:t>RUN_TIME_TESTS</w:t>
+            </w:r>
+            <w:proofErr w:type="spellEnd"/>
+            <w:r>
+              <w:t xml:space="preserve"> is set to </w:t>
+            </w:r>
+            <w:r>
+              <w:rPr>
+                <w:rFonts w:ascii="Courier New" w:hAnsi="Courier New"/>
+              </w:rPr>
+              <w:t>true</w:t>
+            </w:r>
+            <w:r>
+              <w:t xml:space="preserve"> in </w:t>
+            </w:r>
+            <w:r>
+              <w:rPr>
+                <w:rFonts w:ascii="Courier New" w:hAnsi="Courier New"/>
+              </w:rPr>
+              <w:t>VotingSystemRunnerTest.java</w:t>
+            </w:r>
+            <w:r>
+              <w:t xml:space="preserve"> and is by default set to </w:t>
+            </w:r>
+            <w:r>
+              <w:rPr>
+                <w:rFonts w:ascii="Courier New" w:hAnsi="Courier New"/>
+              </w:rPr>
+              <w:t>false</w:t>
+            </w:r>
+            <w:r>
+              <w:t>.</w:t>
+            </w:r>
+          </w:p>
+          <w:p>
+            <w:pPr>
+              <w:widowControl w:val="0"/>
+              <w:ind w:left="120"/>
+            </w:pPr>
+          </w:p>
+          <w:p>
+            <w:pPr>
+              <w:widowControl w:val="0"/>
+              <w:ind w:left="120"/>
+            </w:pPr>
+            <w:r>
               <w:t xml:space="preserve">The test election file is actually generated as </w:t>
             </w:r>
             <w:r>
               <w:t>Project1/testing/test-resources/votingSystemRunnerTest/irStairsTest.txt</w:t>
             </w:r>
             <w:r>
-              <w:t xml:space="preserve"> and can be very large (several gigabytes in size). So, ensure you have suitable disk space for a 100,000-line file and note that it does not run in simply a few seconds. (The generated file is deleted after the completion of the test.)</w:t>
+              <w:t xml:space="preserve"> and can be very large (</w:t>
+            </w:r>
+            <w:r>
+              <w:t>up to 10</w:t>
+            </w:r>
+            <w:r>
+              <w:t xml:space="preserve"> gigabytes in size). So, ensure you have suitable disk space for a 100,000-line file and note that it</w:t>
+            </w:r>
+            <w:r>
+              <w:t xml:space="preserve"> will take some time to run</w:t>
+            </w:r>
+            <w:r>
+              <w:t>. (The generated file is deleted after the completion of the test.)</w:t>
             </w:r>
           </w:p>
           <w:p>
@@ -412,6 +483,9 @@
             </w:r>
             <w:r>
               <w:t>VotingSystemRunner</w:t>
+            </w:r>
+            <w:r>
+              <w:t>Test</w:t>
             </w:r>
             <w:r>
               <w:t>.java</w:t>
@@ -1086,7 +1160,6 @@
                 <w:sz w:val="22"/>
                 <w:szCs w:val="22"/>
               </w:rPr>
-              <w:lastRenderedPageBreak/>
               <w:t>1</w:t>
             </w:r>
           </w:p>
@@ -1347,7 +1420,7 @@
               </wp:anchor>
             </w:drawing>
           </mc:Choice>
-          <mc:Fallback xmlns:dgm="http://schemas.openxmlformats.org/drawingml/2006/diagram" xmlns:lc="http://schemas.openxmlformats.org/drawingml/2006/lockedCanvas" xmlns:c="http://schemas.openxmlformats.org/drawingml/2006/chart" xmlns:pic="http://schemas.openxmlformats.org/drawingml/2006/picture" xmlns:a="http://schemas.openxmlformats.org/drawingml/2006/main" xmlns:sl="http://schemas.openxmlformats.org/schemaLibrary/2006/main">
+          <mc:Fallback xmlns:sl="http://schemas.openxmlformats.org/schemaLibrary/2006/main" xmlns:a="http://schemas.openxmlformats.org/drawingml/2006/main" xmlns:pic="http://schemas.openxmlformats.org/drawingml/2006/picture" xmlns:c="http://schemas.openxmlformats.org/drawingml/2006/chart" xmlns:lc="http://schemas.openxmlformats.org/drawingml/2006/lockedCanvas" xmlns:dgm="http://schemas.openxmlformats.org/drawingml/2006/diagram">
             <w:drawing>
               <wp:anchor allowOverlap="1" behindDoc="0" distB="0" distT="0" distL="0" distR="0" hidden="0" layoutInCell="1" locked="0" relativeHeight="0" simplePos="0">
                 <wp:simplePos x="0" y="0"/>
@@ -1441,7 +1514,7 @@
               </wp:anchor>
             </w:drawing>
           </mc:Choice>
-          <mc:Fallback xmlns:dgm="http://schemas.openxmlformats.org/drawingml/2006/diagram" xmlns:lc="http://schemas.openxmlformats.org/drawingml/2006/lockedCanvas" xmlns:c="http://schemas.openxmlformats.org/drawingml/2006/chart" xmlns:pic="http://schemas.openxmlformats.org/drawingml/2006/picture" xmlns:a="http://schemas.openxmlformats.org/drawingml/2006/main" xmlns:sl="http://schemas.openxmlformats.org/schemaLibrary/2006/main">
+          <mc:Fallback xmlns:sl="http://schemas.openxmlformats.org/schemaLibrary/2006/main" xmlns:a="http://schemas.openxmlformats.org/drawingml/2006/main" xmlns:pic="http://schemas.openxmlformats.org/drawingml/2006/picture" xmlns:c="http://schemas.openxmlformats.org/drawingml/2006/chart" xmlns:lc="http://schemas.openxmlformats.org/drawingml/2006/lockedCanvas" xmlns:dgm="http://schemas.openxmlformats.org/drawingml/2006/diagram">
             <w:drawing>
               <wp:anchor allowOverlap="1" behindDoc="0" distB="0" distT="0" distL="0" distR="0" hidden="0" layoutInCell="1" locked="0" relativeHeight="0" simplePos="0">
                 <wp:simplePos x="0" y="0"/>
@@ -1486,7 +1559,13 @@
         </mc:AlternateContent>
       </w:r>
       <w:r>
-        <w:t>N/A</w:t>
+        <w:t xml:space="preserve">Prints the runtime </w:t>
+      </w:r>
+      <w:r>
+        <w:t xml:space="preserve">for the test </w:t>
+      </w:r>
+      <w:r>
+        <w:t>to the console</w:t>
       </w:r>
     </w:p>
     <w:p>

</xml_diff>